<commit_message>
Complete frontend-backend integration analysis and fixes
- Analyzed complete UI flow: StreamlinedSectionForm -> ContentBlock -> TableBlockEditor
- Created comprehensive test simulating exact frontend data structure
- Confirmed backend processes interactive tables correctly with headers and data
- Verified image processing works correctly
- Added detailed debugging and troubleshooting guides
- Backend generates tables with borders and processes all content types correctly
- Issue likely related to Word document rendering or two-column layout display
</commit_message>
<xml_diff>
--- a/debug_table_data_output.docx
+++ b/debug_table_data_output.docx
@@ -13,7 +13,7 @@
           <w:b/>
           <w:sz w:val="48"/>
         </w:rPr>
-        <w:t>Table Test Document</w:t>
+        <w:t>Table Only Test</w:t>
       </w:r>
     </w:p>
     <w:tbl>
@@ -57,21 +57,7 @@
                 <w:b/>
                 <w:sz w:val="20"/>
               </w:rPr>
-              <w:t>Test Author</w:t>
-            </w:r>
-          </w:p>
-          <w:p>
-            <w:pPr>
-              <w:spacing w:before="0" w:after="40"/>
-              <w:jc w:val="center"/>
-            </w:pPr>
-            <w:r>
-              <w:rPr>
-                <w:rFonts w:ascii="Times New Roman" w:hAnsi="Times New Roman"/>
-                <w:i/>
-                <w:sz w:val="20"/>
-              </w:rPr>
-              <w:t>Computer Science</w:t>
+              <w:t>Table Test Author</w:t>
             </w:r>
           </w:p>
           <w:p>
@@ -84,7 +70,7 @@
                 <w:rFonts w:ascii="Times New Roman" w:hAnsi="Times New Roman"/>
                 <w:sz w:val="18"/>
               </w:rPr>
-              <w:t>test@university.edu</w:t>
+              <w:t>table@test.com</w:t>
             </w:r>
           </w:p>
         </w:tc>
@@ -126,7 +112,7 @@
           <w:i w:val="0"/>
           <w:sz w:val="18"/>
         </w:rPr>
-        <w:t>This document tests table processing.</w:t>
+        <w:t>This document contains only a table to test table visibility.</w:t>
       </w:r>
     </w:p>
     <w:p>
@@ -150,7 +136,7 @@
           <w:i w:val="0"/>
           <w:sz w:val="18"/>
         </w:rPr>
-        <w:t>tables, IEEE format</w:t>
+        <w:t>table, test, debug</w:t>
       </w:r>
     </w:p>
     <w:p>
@@ -169,6 +155,23 @@
     </w:p>
     <w:p>
       <w:pPr>
+        <w:jc w:val="both"/>
+        <w:textAlignment w:val="distribute"/>
+        <w:suppressAutoHyphens w:val="0"/>
+        <w:spacing w:before="240" w:after="240" w:line="240" w:lineRule="exact"/>
+        <w:adjustRightInd w:val="1"/>
+        <w:snapToGrid w:val="0"/>
+      </w:pPr>
+      <w:r>
+        <w:rPr>
+          <w:rFonts w:ascii="Times New Roman" w:hAnsi="Times New Roman"/>
+          <w:sz w:val="20"/>
+        </w:rPr>
+        <w:t>This text comes before the table.</w:t>
+      </w:r>
+    </w:p>
+    <w:p>
+      <w:pPr>
         <w:spacing w:before="240" w:after="120"/>
         <w:jc w:val="center"/>
       </w:pPr>
@@ -176,16 +179,10 @@
         <w:rPr>
           <w:rFonts w:ascii="Times New Roman" w:hAnsi="Times New Roman"/>
           <w:b/>
-          <w:i w:val="0"/>
           <w:sz w:val="18"/>
         </w:rPr>
-        <w:t>TABLE 1.1: SYSTEM PERFORMANCE RESULTS</w:t>
+        <w:t>TABLE 1.1: DEBUG TABLE CAPTION</w:t>
       </w:r>
-    </w:p>
-    <w:p>
-      <w:pPr>
-        <w:spacing w:after="120"/>
-      </w:pPr>
     </w:p>
     <w:tbl>
       <w:tblPr>
@@ -195,14 +192,19 @@
         <w:tblLook w:firstColumn="1" w:firstRow="1" w:lastColumn="0" w:lastRow="0" w:noHBand="0" w:noVBand="1" w:val="04A0"/>
       </w:tblPr>
       <w:tblGrid>
-        <w:gridCol w:w="3"/>
-        <w:gridCol w:w="3"/>
-        <w:gridCol w:w="3"/>
+        <w:gridCol w:w="5"/>
+        <w:gridCol w:w="5"/>
       </w:tblGrid>
       <w:tr>
         <w:tc>
           <w:tcPr>
-            <w:tcW w:type="dxa" w:w="3"/>
+            <w:tcW w:type="dxa" w:w="5040"/>
+            <w:tcBorders>
+              <w:top w:val="single" w:sz="12" w:space="0" w:color="000000"/>
+              <w:left w:val="single" w:sz="12" w:space="0" w:color="000000"/>
+              <w:bottom w:val="single" w:sz="12" w:space="0" w:color="000000"/>
+              <w:right w:val="single" w:sz="12" w:space="0" w:color="000000"/>
+            </w:tcBorders>
           </w:tcPr>
           <w:p>
             <w:pPr>
@@ -214,13 +216,19 @@
                 <w:b/>
                 <w:sz w:val="18"/>
               </w:rPr>
-              <w:t>Algorithm</w:t>
+              <w:t>Col A</w:t>
             </w:r>
           </w:p>
         </w:tc>
         <w:tc>
           <w:tcPr>
-            <w:tcW w:type="dxa" w:w="3"/>
+            <w:tcW w:type="dxa" w:w="5040"/>
+            <w:tcBorders>
+              <w:top w:val="single" w:sz="12" w:space="0" w:color="000000"/>
+              <w:left w:val="single" w:sz="12" w:space="0" w:color="000000"/>
+              <w:bottom w:val="single" w:sz="12" w:space="0" w:color="000000"/>
+              <w:right w:val="single" w:sz="12" w:space="0" w:color="000000"/>
+            </w:tcBorders>
           </w:tcPr>
           <w:p>
             <w:pPr>
@@ -232,25 +240,7 @@
                 <w:b/>
                 <w:sz w:val="18"/>
               </w:rPr>
-              <w:t>Speed (ms)</w:t>
-            </w:r>
-          </w:p>
-        </w:tc>
-        <w:tc>
-          <w:tcPr>
-            <w:tcW w:type="dxa" w:w="3"/>
-          </w:tcPr>
-          <w:p>
-            <w:pPr>
-              <w:jc w:val="center"/>
-            </w:pPr>
-            <w:r>
-              <w:rPr>
-                <w:rFonts w:ascii="Times New Roman" w:hAnsi="Times New Roman"/>
-                <w:b/>
-                <w:sz w:val="18"/>
-              </w:rPr>
-              <w:t>Accuracy (%)</w:t>
+              <w:t>Col B</w:t>
             </w:r>
           </w:p>
         </w:tc>
@@ -258,7 +248,13 @@
       <w:tr>
         <w:tc>
           <w:tcPr>
-            <w:tcW w:type="dxa" w:w="3"/>
+            <w:tcW w:type="dxa" w:w="5040"/>
+            <w:tcBorders>
+              <w:top w:val="single" w:sz="12" w:space="0" w:color="000000"/>
+              <w:left w:val="single" w:sz="12" w:space="0" w:color="000000"/>
+              <w:bottom w:val="single" w:sz="12" w:space="0" w:color="000000"/>
+              <w:right w:val="single" w:sz="12" w:space="0" w:color="000000"/>
+            </w:tcBorders>
           </w:tcPr>
           <w:p>
             <w:pPr>
@@ -270,13 +266,19 @@
                 <w:b w:val="0"/>
                 <w:sz w:val="18"/>
               </w:rPr>
-              <w:t>Method A</w:t>
+              <w:t>Data A1</w:t>
             </w:r>
           </w:p>
         </w:tc>
         <w:tc>
           <w:tcPr>
-            <w:tcW w:type="dxa" w:w="3"/>
+            <w:tcW w:type="dxa" w:w="5040"/>
+            <w:tcBorders>
+              <w:top w:val="single" w:sz="12" w:space="0" w:color="000000"/>
+              <w:left w:val="single" w:sz="12" w:space="0" w:color="000000"/>
+              <w:bottom w:val="single" w:sz="12" w:space="0" w:color="000000"/>
+              <w:right w:val="single" w:sz="12" w:space="0" w:color="000000"/>
+            </w:tcBorders>
           </w:tcPr>
           <w:p>
             <w:pPr>
@@ -288,137 +290,7 @@
                 <w:b w:val="0"/>
                 <w:sz w:val="18"/>
               </w:rPr>
-              <w:t>100</w:t>
-            </w:r>
-          </w:p>
-        </w:tc>
-        <w:tc>
-          <w:tcPr>
-            <w:tcW w:type="dxa" w:w="3"/>
-          </w:tcPr>
-          <w:p>
-            <w:pPr>
-              <w:jc w:val="left"/>
-            </w:pPr>
-            <w:r>
-              <w:rPr>
-                <w:rFonts w:ascii="Times New Roman" w:hAnsi="Times New Roman"/>
-                <w:b w:val="0"/>
-                <w:sz w:val="18"/>
-              </w:rPr>
-              <w:t>95.5</w:t>
-            </w:r>
-          </w:p>
-        </w:tc>
-      </w:tr>
-      <w:tr>
-        <w:tc>
-          <w:tcPr>
-            <w:tcW w:type="dxa" w:w="3"/>
-          </w:tcPr>
-          <w:p>
-            <w:pPr>
-              <w:jc w:val="left"/>
-            </w:pPr>
-            <w:r>
-              <w:rPr>
-                <w:rFonts w:ascii="Times New Roman" w:hAnsi="Times New Roman"/>
-                <w:b w:val="0"/>
-                <w:sz w:val="18"/>
-              </w:rPr>
-              <w:t>Method B</w:t>
-            </w:r>
-          </w:p>
-        </w:tc>
-        <w:tc>
-          <w:tcPr>
-            <w:tcW w:type="dxa" w:w="3"/>
-          </w:tcPr>
-          <w:p>
-            <w:pPr>
-              <w:jc w:val="left"/>
-            </w:pPr>
-            <w:r>
-              <w:rPr>
-                <w:rFonts w:ascii="Times New Roman" w:hAnsi="Times New Roman"/>
-                <w:b w:val="0"/>
-                <w:sz w:val="18"/>
-              </w:rPr>
-              <w:t>150</w:t>
-            </w:r>
-          </w:p>
-        </w:tc>
-        <w:tc>
-          <w:tcPr>
-            <w:tcW w:type="dxa" w:w="3"/>
-          </w:tcPr>
-          <w:p>
-            <w:pPr>
-              <w:jc w:val="left"/>
-            </w:pPr>
-            <w:r>
-              <w:rPr>
-                <w:rFonts w:ascii="Times New Roman" w:hAnsi="Times New Roman"/>
-                <w:b w:val="0"/>
-                <w:sz w:val="18"/>
-              </w:rPr>
-              <w:t>97.2</w:t>
-            </w:r>
-          </w:p>
-        </w:tc>
-      </w:tr>
-      <w:tr>
-        <w:tc>
-          <w:tcPr>
-            <w:tcW w:type="dxa" w:w="3"/>
-          </w:tcPr>
-          <w:p>
-            <w:pPr>
-              <w:jc w:val="left"/>
-            </w:pPr>
-            <w:r>
-              <w:rPr>
-                <w:rFonts w:ascii="Times New Roman" w:hAnsi="Times New Roman"/>
-                <w:b w:val="0"/>
-                <w:sz w:val="18"/>
-              </w:rPr>
-              <w:t>Method C</w:t>
-            </w:r>
-          </w:p>
-        </w:tc>
-        <w:tc>
-          <w:tcPr>
-            <w:tcW w:type="dxa" w:w="3"/>
-          </w:tcPr>
-          <w:p>
-            <w:pPr>
-              <w:jc w:val="left"/>
-            </w:pPr>
-            <w:r>
-              <w:rPr>
-                <w:rFonts w:ascii="Times New Roman" w:hAnsi="Times New Roman"/>
-                <w:b w:val="0"/>
-                <w:sz w:val="18"/>
-              </w:rPr>
-              <w:t>80</w:t>
-            </w:r>
-          </w:p>
-        </w:tc>
-        <w:tc>
-          <w:tcPr>
-            <w:tcW w:type="dxa" w:w="3"/>
-          </w:tcPr>
-          <w:p>
-            <w:pPr>
-              <w:jc w:val="left"/>
-            </w:pPr>
-            <w:r>
-              <w:rPr>
-                <w:rFonts w:ascii="Times New Roman" w:hAnsi="Times New Roman"/>
-                <w:b w:val="0"/>
-                <w:sz w:val="18"/>
-              </w:rPr>
-              <w:t>93.8</w:t>
+              <w:t>Data B1</w:t>
             </w:r>
           </w:p>
         </w:tc>
@@ -426,13 +298,30 @@
     </w:tbl>
     <w:p>
       <w:pPr>
-        <w:spacing w:before="120"/>
+        <w:spacing w:before="120" w:after="120"/>
       </w:pPr>
     </w:p>
     <w:p>
       <w:pPr>
         <w:spacing w:after="240"/>
       </w:pPr>
+    </w:p>
+    <w:p>
+      <w:pPr>
+        <w:jc w:val="both"/>
+        <w:textAlignment w:val="distribute"/>
+        <w:suppressAutoHyphens w:val="0"/>
+        <w:spacing w:before="60" w:after="240" w:line="240" w:lineRule="exact"/>
+        <w:adjustRightInd w:val="1"/>
+        <w:snapToGrid w:val="0"/>
+      </w:pPr>
+      <w:r>
+        <w:rPr>
+          <w:rFonts w:ascii="Times New Roman" w:hAnsi="Times New Roman"/>
+          <w:sz w:val="20"/>
+        </w:rPr>
+        <w:t>This text comes after the table.</w:t>
+      </w:r>
     </w:p>
     <w:sectPr>
       <w:type w:val="continuous"/>

</xml_diff>